<commit_message>
jpyter maps freguesias e pontos
</commit_message>
<xml_diff>
--- a/Passos.docx
+++ b/Passos.docx
@@ -35,41 +35,13 @@
         <w:rPr>
           <w:lang w:val="pt-PT"/>
         </w:rPr>
-        <w:t xml:space="preserve">Sensor </w:t>
-      </w:r>
-      <w:proofErr w:type="spellStart"/>
-      <w:r>
-        <w:rPr>
-          <w:lang w:val="pt-PT"/>
-        </w:rPr>
-        <w:t>logger</w:t>
-      </w:r>
-      <w:proofErr w:type="spellEnd"/>
-      <w:r>
-        <w:rPr>
-          <w:lang w:val="pt-PT"/>
-        </w:rPr>
-        <w:t xml:space="preserve"> para responder as </w:t>
-      </w:r>
-      <w:proofErr w:type="spellStart"/>
-      <w:r>
-        <w:rPr>
-          <w:lang w:val="pt-PT"/>
-        </w:rPr>
-        <w:t>q</w:t>
-      </w:r>
-      <w:r>
-        <w:rPr>
-          <w:lang w:val="pt-PT"/>
-        </w:rPr>
-        <w:t>ueries</w:t>
-      </w:r>
-      <w:proofErr w:type="spellEnd"/>
-      <w:r>
-        <w:rPr>
-          <w:lang w:val="pt-PT"/>
-        </w:rPr>
-        <w:t xml:space="preserve"> (funções espaciais)</w:t>
+        <w:t>Sensor logger para responder as q</w:t>
+      </w:r>
+      <w:r>
+        <w:rPr>
+          <w:lang w:val="pt-PT"/>
+        </w:rPr>
+        <w:t>ueries (funções espaciais)</w:t>
       </w:r>
     </w:p>
     <w:p>
@@ -87,21 +59,7 @@
         <w:rPr>
           <w:lang w:val="pt-PT"/>
         </w:rPr>
-        <w:t xml:space="preserve">Criar novas </w:t>
-      </w:r>
-      <w:proofErr w:type="spellStart"/>
-      <w:r>
-        <w:rPr>
-          <w:lang w:val="pt-PT"/>
-        </w:rPr>
-        <w:t>features</w:t>
-      </w:r>
-      <w:proofErr w:type="spellEnd"/>
-      <w:r>
-        <w:rPr>
-          <w:lang w:val="pt-PT"/>
-        </w:rPr>
-        <w:t xml:space="preserve"> de cruzar com a camada de pois, ou freguesias ou ruas</w:t>
+        <w:t>Criar novas features de cruzar com a camada de pois, ou freguesias ou ruas</w:t>
       </w:r>
       <w:r>
         <w:rPr>
@@ -135,75 +93,57 @@
           <w:lang w:val="pt-PT"/>
         </w:rPr>
       </w:pPr>
-      <w:proofErr w:type="spellStart"/>
-      <w:r>
-        <w:rPr>
-          <w:lang w:val="pt-PT"/>
-        </w:rPr>
-        <w:t>Correlation</w:t>
-      </w:r>
-      <w:proofErr w:type="spellEnd"/>
+      <w:r>
+        <w:rPr>
+          <w:lang w:val="pt-PT"/>
+        </w:rPr>
+        <w:t>Correlation matrix</w:t>
+      </w:r>
+    </w:p>
+    <w:p>
+      <w:pPr>
+        <w:rPr>
+          <w:lang w:val="pt-PT"/>
+        </w:rPr>
+      </w:pPr>
+    </w:p>
+    <w:p>
+      <w:pPr>
+        <w:rPr>
+          <w:lang w:val="pt-PT"/>
+        </w:rPr>
+      </w:pPr>
+      <w:r>
+        <w:rPr>
+          <w:lang w:val="pt-PT"/>
+        </w:rPr>
+        <w:t>features</w:t>
+      </w:r>
+    </w:p>
+    <w:p>
+      <w:pPr>
+        <w:rPr>
+          <w:lang w:val="pt-PT"/>
+        </w:rPr>
+      </w:pPr>
+      <w:r>
+        <w:rPr>
+          <w:lang w:val="pt-PT"/>
+        </w:rPr>
+        <w:t>Pode ser s</w:t>
+      </w:r>
+      <w:r>
+        <w:rPr>
+          <w:lang w:val="pt-PT"/>
+        </w:rPr>
+        <w:t>ó</w:t>
+      </w:r>
       <w:r>
         <w:rPr>
           <w:lang w:val="pt-PT"/>
         </w:rPr>
         <w:t xml:space="preserve"> </w:t>
       </w:r>
-      <w:proofErr w:type="spellStart"/>
-      <w:r>
-        <w:rPr>
-          <w:lang w:val="pt-PT"/>
-        </w:rPr>
-        <w:t>matrix</w:t>
-      </w:r>
-      <w:proofErr w:type="spellEnd"/>
-    </w:p>
-    <w:p>
-      <w:pPr>
-        <w:rPr>
-          <w:lang w:val="pt-PT"/>
-        </w:rPr>
-      </w:pPr>
-    </w:p>
-    <w:p>
-      <w:pPr>
-        <w:rPr>
-          <w:lang w:val="pt-PT"/>
-        </w:rPr>
-      </w:pPr>
-      <w:proofErr w:type="spellStart"/>
-      <w:r>
-        <w:rPr>
-          <w:lang w:val="pt-PT"/>
-        </w:rPr>
-        <w:t>features</w:t>
-      </w:r>
-      <w:proofErr w:type="spellEnd"/>
-    </w:p>
-    <w:p>
-      <w:pPr>
-        <w:rPr>
-          <w:lang w:val="pt-PT"/>
-        </w:rPr>
-      </w:pPr>
-      <w:r>
-        <w:rPr>
-          <w:lang w:val="pt-PT"/>
-        </w:rPr>
-        <w:t>Pode ser s</w:t>
-      </w:r>
-      <w:r>
-        <w:rPr>
-          <w:lang w:val="pt-PT"/>
-        </w:rPr>
-        <w:t>ó</w:t>
-      </w:r>
-      <w:r>
-        <w:rPr>
-          <w:lang w:val="pt-PT"/>
-        </w:rPr>
-        <w:t xml:space="preserve"> </w:t>
-      </w:r>
       <w:r>
         <w:rPr>
           <w:lang w:val="pt-PT"/>
@@ -232,49 +172,7 @@
         <w:rPr>
           <w:lang w:val="pt-PT"/>
         </w:rPr>
-        <w:t xml:space="preserve">a volta, número de pois associados à </w:t>
-      </w:r>
-      <w:proofErr w:type="spellStart"/>
-      <w:r>
-        <w:rPr>
-          <w:lang w:val="pt-PT"/>
-        </w:rPr>
-        <w:t>label</w:t>
-      </w:r>
-      <w:proofErr w:type="spellEnd"/>
-      <w:r>
-        <w:rPr>
-          <w:lang w:val="pt-PT"/>
-        </w:rPr>
-        <w:t xml:space="preserve"> </w:t>
-      </w:r>
-      <w:proofErr w:type="spellStart"/>
-      <w:r>
-        <w:rPr>
-          <w:lang w:val="pt-PT"/>
-        </w:rPr>
-        <w:t>Gym</w:t>
-      </w:r>
-      <w:proofErr w:type="spellEnd"/>
-      <w:r>
-        <w:rPr>
-          <w:lang w:val="pt-PT"/>
-        </w:rPr>
-        <w:t xml:space="preserve"> </w:t>
-      </w:r>
-      <w:proofErr w:type="spellStart"/>
-      <w:r>
-        <w:rPr>
-          <w:lang w:val="pt-PT"/>
-        </w:rPr>
-        <w:t>Gym</w:t>
-      </w:r>
-      <w:proofErr w:type="spellEnd"/>
-      <w:r>
-        <w:rPr>
-          <w:lang w:val="pt-PT"/>
-        </w:rPr>
-        <w:t xml:space="preserve">, taxonomia hierárquica de categorias, </w:t>
+        <w:t xml:space="preserve">a volta, número de pois associados à label Gym Gym, taxonomia hierárquica de categorias, </w:t>
       </w:r>
     </w:p>
     <w:p>
@@ -296,7 +194,6 @@
           <w14:ligatures w14:val="none"/>
         </w:rPr>
       </w:pPr>
-      <w:proofErr w:type="spellStart"/>
       <w:r>
         <w:rPr>
           <w:rFonts w:ascii="Consolas" w:eastAsia="Times New Roman" w:hAnsi="Consolas" w:cs="Courier New"/>
@@ -307,9 +204,15 @@
           <w:lang w:val="pt-PT"/>
           <w14:ligatures w14:val="none"/>
         </w:rPr>
-        <w:t>track_id</w:t>
-      </w:r>
-      <w:proofErr w:type="spellEnd"/>
+        <w:t>track_id= trayetory_id</w:t>
+      </w:r>
+    </w:p>
+    <w:p>
+      <w:pPr>
+        <w:rPr>
+          <w:lang w:val="pt-PT"/>
+        </w:rPr>
+      </w:pPr>
       <w:r>
         <w:rPr>
           <w:rFonts w:ascii="Consolas" w:eastAsia="Times New Roman" w:hAnsi="Consolas" w:cs="Courier New"/>
@@ -320,9 +223,8 @@
           <w:lang w:val="pt-PT"/>
           <w14:ligatures w14:val="none"/>
         </w:rPr>
-        <w:t xml:space="preserve">= </w:t>
-      </w:r>
-      <w:proofErr w:type="spellStart"/>
+        <w:t>geom ponto geometrico juncao e</w:t>
+      </w:r>
       <w:r>
         <w:rPr>
           <w:rFonts w:ascii="Consolas" w:eastAsia="Times New Roman" w:hAnsi="Consolas" w:cs="Courier New"/>
@@ -333,17 +235,8 @@
           <w:lang w:val="pt-PT"/>
           <w14:ligatures w14:val="none"/>
         </w:rPr>
-        <w:t>trayetory_id</w:t>
-      </w:r>
-      <w:proofErr w:type="spellEnd"/>
-    </w:p>
-    <w:p>
-      <w:pPr>
-        <w:rPr>
-          <w:lang w:val="pt-PT"/>
-        </w:rPr>
-      </w:pPr>
-      <w:proofErr w:type="spellStart"/>
+        <w:t>ntre lat e long</w:t>
+      </w:r>
       <w:r>
         <w:rPr>
           <w:rFonts w:ascii="Consolas" w:eastAsia="Times New Roman" w:hAnsi="Consolas" w:cs="Courier New"/>
@@ -354,9 +247,8 @@
           <w:lang w:val="pt-PT"/>
           <w14:ligatures w14:val="none"/>
         </w:rPr>
-        <w:t>geom</w:t>
-      </w:r>
-      <w:proofErr w:type="spellEnd"/>
+        <w:t xml:space="preserve"> com sistema de ref italia projected</w:t>
+      </w:r>
       <w:r>
         <w:rPr>
           <w:rFonts w:ascii="Consolas" w:eastAsia="Times New Roman" w:hAnsi="Consolas" w:cs="Courier New"/>
@@ -367,279 +259,7 @@
           <w:lang w:val="pt-PT"/>
           <w14:ligatures w14:val="none"/>
         </w:rPr>
-        <w:t xml:space="preserve"> ponto </w:t>
-      </w:r>
-      <w:proofErr w:type="spellStart"/>
-      <w:r>
-        <w:rPr>
-          <w:rFonts w:ascii="Consolas" w:eastAsia="Times New Roman" w:hAnsi="Consolas" w:cs="Courier New"/>
-          <w:color w:val="2E2E2E"/>
-          <w:kern w:val="0"/>
-          <w:sz w:val="24"/>
-          <w:szCs w:val="24"/>
-          <w:lang w:val="pt-PT"/>
-          <w14:ligatures w14:val="none"/>
-        </w:rPr>
-        <w:t>geometrico</w:t>
-      </w:r>
-      <w:proofErr w:type="spellEnd"/>
-      <w:r>
-        <w:rPr>
-          <w:rFonts w:ascii="Consolas" w:eastAsia="Times New Roman" w:hAnsi="Consolas" w:cs="Courier New"/>
-          <w:color w:val="2E2E2E"/>
-          <w:kern w:val="0"/>
-          <w:sz w:val="24"/>
-          <w:szCs w:val="24"/>
-          <w:lang w:val="pt-PT"/>
-          <w14:ligatures w14:val="none"/>
-        </w:rPr>
-        <w:t xml:space="preserve"> </w:t>
-      </w:r>
-      <w:proofErr w:type="spellStart"/>
-      <w:r>
-        <w:rPr>
-          <w:rFonts w:ascii="Consolas" w:eastAsia="Times New Roman" w:hAnsi="Consolas" w:cs="Courier New"/>
-          <w:color w:val="2E2E2E"/>
-          <w:kern w:val="0"/>
-          <w:sz w:val="24"/>
-          <w:szCs w:val="24"/>
-          <w:lang w:val="pt-PT"/>
-          <w14:ligatures w14:val="none"/>
-        </w:rPr>
-        <w:t>juncao</w:t>
-      </w:r>
-      <w:proofErr w:type="spellEnd"/>
-      <w:r>
-        <w:rPr>
-          <w:rFonts w:ascii="Consolas" w:eastAsia="Times New Roman" w:hAnsi="Consolas" w:cs="Courier New"/>
-          <w:color w:val="2E2E2E"/>
-          <w:kern w:val="0"/>
-          <w:sz w:val="24"/>
-          <w:szCs w:val="24"/>
-          <w:lang w:val="pt-PT"/>
-          <w14:ligatures w14:val="none"/>
-        </w:rPr>
-        <w:t xml:space="preserve"> e</w:t>
-      </w:r>
-      <w:r>
-        <w:rPr>
-          <w:rFonts w:ascii="Consolas" w:eastAsia="Times New Roman" w:hAnsi="Consolas" w:cs="Courier New"/>
-          <w:color w:val="2E2E2E"/>
-          <w:kern w:val="0"/>
-          <w:sz w:val="24"/>
-          <w:szCs w:val="24"/>
-          <w:lang w:val="pt-PT"/>
-          <w14:ligatures w14:val="none"/>
-        </w:rPr>
-        <w:t xml:space="preserve">ntre </w:t>
-      </w:r>
-      <w:proofErr w:type="spellStart"/>
-      <w:r>
-        <w:rPr>
-          <w:rFonts w:ascii="Consolas" w:eastAsia="Times New Roman" w:hAnsi="Consolas" w:cs="Courier New"/>
-          <w:color w:val="2E2E2E"/>
-          <w:kern w:val="0"/>
-          <w:sz w:val="24"/>
-          <w:szCs w:val="24"/>
-          <w:lang w:val="pt-PT"/>
-          <w14:ligatures w14:val="none"/>
-        </w:rPr>
-        <w:t>lat</w:t>
-      </w:r>
-      <w:proofErr w:type="spellEnd"/>
-      <w:r>
-        <w:rPr>
-          <w:rFonts w:ascii="Consolas" w:eastAsia="Times New Roman" w:hAnsi="Consolas" w:cs="Courier New"/>
-          <w:color w:val="2E2E2E"/>
-          <w:kern w:val="0"/>
-          <w:sz w:val="24"/>
-          <w:szCs w:val="24"/>
-          <w:lang w:val="pt-PT"/>
-          <w14:ligatures w14:val="none"/>
-        </w:rPr>
-        <w:t xml:space="preserve"> e </w:t>
-      </w:r>
-      <w:proofErr w:type="spellStart"/>
-      <w:r>
-        <w:rPr>
-          <w:rFonts w:ascii="Consolas" w:eastAsia="Times New Roman" w:hAnsi="Consolas" w:cs="Courier New"/>
-          <w:color w:val="2E2E2E"/>
-          <w:kern w:val="0"/>
-          <w:sz w:val="24"/>
-          <w:szCs w:val="24"/>
-          <w:lang w:val="pt-PT"/>
-          <w14:ligatures w14:val="none"/>
-        </w:rPr>
-        <w:t>long</w:t>
-      </w:r>
-      <w:proofErr w:type="spellEnd"/>
-      <w:r>
-        <w:rPr>
-          <w:rFonts w:ascii="Consolas" w:eastAsia="Times New Roman" w:hAnsi="Consolas" w:cs="Courier New"/>
-          <w:color w:val="2E2E2E"/>
-          <w:kern w:val="0"/>
-          <w:sz w:val="24"/>
-          <w:szCs w:val="24"/>
-          <w:lang w:val="pt-PT"/>
-          <w14:ligatures w14:val="none"/>
-        </w:rPr>
-        <w:t xml:space="preserve"> com sistema de </w:t>
-      </w:r>
-      <w:proofErr w:type="spellStart"/>
-      <w:r>
-        <w:rPr>
-          <w:rFonts w:ascii="Consolas" w:eastAsia="Times New Roman" w:hAnsi="Consolas" w:cs="Courier New"/>
-          <w:color w:val="2E2E2E"/>
-          <w:kern w:val="0"/>
-          <w:sz w:val="24"/>
-          <w:szCs w:val="24"/>
-          <w:lang w:val="pt-PT"/>
-          <w14:ligatures w14:val="none"/>
-        </w:rPr>
-        <w:t>ref</w:t>
-      </w:r>
-      <w:proofErr w:type="spellEnd"/>
-      <w:r>
-        <w:rPr>
-          <w:rFonts w:ascii="Consolas" w:eastAsia="Times New Roman" w:hAnsi="Consolas" w:cs="Courier New"/>
-          <w:color w:val="2E2E2E"/>
-          <w:kern w:val="0"/>
-          <w:sz w:val="24"/>
-          <w:szCs w:val="24"/>
-          <w:lang w:val="pt-PT"/>
-          <w14:ligatures w14:val="none"/>
-        </w:rPr>
-        <w:t xml:space="preserve"> </w:t>
-      </w:r>
-      <w:proofErr w:type="spellStart"/>
-      <w:r>
-        <w:rPr>
-          <w:rFonts w:ascii="Consolas" w:eastAsia="Times New Roman" w:hAnsi="Consolas" w:cs="Courier New"/>
-          <w:color w:val="2E2E2E"/>
-          <w:kern w:val="0"/>
-          <w:sz w:val="24"/>
-          <w:szCs w:val="24"/>
-          <w:lang w:val="pt-PT"/>
-          <w14:ligatures w14:val="none"/>
-        </w:rPr>
-        <w:t>italia</w:t>
-      </w:r>
-      <w:proofErr w:type="spellEnd"/>
-      <w:r>
-        <w:rPr>
-          <w:rFonts w:ascii="Consolas" w:eastAsia="Times New Roman" w:hAnsi="Consolas" w:cs="Courier New"/>
-          <w:color w:val="2E2E2E"/>
-          <w:kern w:val="0"/>
-          <w:sz w:val="24"/>
-          <w:szCs w:val="24"/>
-          <w:lang w:val="pt-PT"/>
-          <w14:ligatures w14:val="none"/>
-        </w:rPr>
-        <w:t xml:space="preserve"> </w:t>
-      </w:r>
-      <w:proofErr w:type="spellStart"/>
-      <w:r>
-        <w:rPr>
-          <w:rFonts w:ascii="Consolas" w:eastAsia="Times New Roman" w:hAnsi="Consolas" w:cs="Courier New"/>
-          <w:color w:val="2E2E2E"/>
-          <w:kern w:val="0"/>
-          <w:sz w:val="24"/>
-          <w:szCs w:val="24"/>
-          <w:lang w:val="pt-PT"/>
-          <w14:ligatures w14:val="none"/>
-        </w:rPr>
-        <w:t>projected</w:t>
-      </w:r>
-      <w:proofErr w:type="spellEnd"/>
-      <w:r>
-        <w:rPr>
-          <w:rFonts w:ascii="Consolas" w:eastAsia="Times New Roman" w:hAnsi="Consolas" w:cs="Courier New"/>
-          <w:color w:val="2E2E2E"/>
-          <w:kern w:val="0"/>
-          <w:sz w:val="24"/>
-          <w:szCs w:val="24"/>
-          <w:lang w:val="pt-PT"/>
-          <w14:ligatures w14:val="none"/>
-        </w:rPr>
-        <w:t xml:space="preserve"> </w:t>
-      </w:r>
-      <w:proofErr w:type="spellStart"/>
-      <w:r>
-        <w:rPr>
-          <w:rFonts w:ascii="Consolas" w:eastAsia="Times New Roman" w:hAnsi="Consolas" w:cs="Courier New"/>
-          <w:color w:val="2E2E2E"/>
-          <w:kern w:val="0"/>
-          <w:sz w:val="24"/>
-          <w:szCs w:val="24"/>
-          <w:lang w:val="pt-PT"/>
-          <w14:ligatures w14:val="none"/>
-        </w:rPr>
-        <w:t>coordinate</w:t>
-      </w:r>
-      <w:proofErr w:type="spellEnd"/>
-      <w:r>
-        <w:rPr>
-          <w:rFonts w:ascii="Consolas" w:eastAsia="Times New Roman" w:hAnsi="Consolas" w:cs="Courier New"/>
-          <w:color w:val="2E2E2E"/>
-          <w:kern w:val="0"/>
-          <w:sz w:val="24"/>
-          <w:szCs w:val="24"/>
-          <w:lang w:val="pt-PT"/>
-          <w14:ligatures w14:val="none"/>
-        </w:rPr>
-        <w:t xml:space="preserve"> </w:t>
-      </w:r>
-      <w:proofErr w:type="spellStart"/>
-      <w:r>
-        <w:rPr>
-          <w:rFonts w:ascii="Consolas" w:eastAsia="Times New Roman" w:hAnsi="Consolas" w:cs="Courier New"/>
-          <w:color w:val="2E2E2E"/>
-          <w:kern w:val="0"/>
-          <w:sz w:val="24"/>
-          <w:szCs w:val="24"/>
-          <w:lang w:val="pt-PT"/>
-          <w14:ligatures w14:val="none"/>
-        </w:rPr>
-        <w:t>system</w:t>
-      </w:r>
-      <w:proofErr w:type="spellEnd"/>
-      <w:r>
-        <w:rPr>
-          <w:rFonts w:ascii="Consolas" w:eastAsia="Times New Roman" w:hAnsi="Consolas" w:cs="Courier New"/>
-          <w:color w:val="2E2E2E"/>
-          <w:kern w:val="0"/>
-          <w:sz w:val="24"/>
-          <w:szCs w:val="24"/>
-          <w:lang w:val="pt-PT"/>
-          <w14:ligatures w14:val="none"/>
-        </w:rPr>
-        <w:t xml:space="preserve"> in </w:t>
-      </w:r>
-      <w:proofErr w:type="spellStart"/>
-      <w:r>
-        <w:rPr>
-          <w:rFonts w:ascii="Consolas" w:eastAsia="Times New Roman" w:hAnsi="Consolas" w:cs="Courier New"/>
-          <w:color w:val="2E2E2E"/>
-          <w:kern w:val="0"/>
-          <w:sz w:val="24"/>
-          <w:szCs w:val="24"/>
-          <w:lang w:val="pt-PT"/>
-          <w14:ligatures w14:val="none"/>
-        </w:rPr>
-        <w:t>meters</w:t>
-      </w:r>
-      <w:proofErr w:type="spellEnd"/>
-      <w:r>
-        <w:rPr>
-          <w:rFonts w:ascii="Consolas" w:eastAsia="Times New Roman" w:hAnsi="Consolas" w:cs="Courier New"/>
-          <w:color w:val="2E2E2E"/>
-          <w:kern w:val="0"/>
-          <w:sz w:val="24"/>
-          <w:szCs w:val="24"/>
-          <w:lang w:val="pt-PT"/>
-          <w14:ligatures w14:val="none"/>
-        </w:rPr>
-        <w:t>-</w:t>
+        <w:t xml:space="preserve"> coordinate system in meters-</w:t>
       </w:r>
       <w:r>
         <w:rPr>
@@ -715,7 +335,6 @@
         </w:rPr>
         <w:t xml:space="preserve">SELECT </w:t>
       </w:r>
-      <w:proofErr w:type="spellStart"/>
       <w:proofErr w:type="gramStart"/>
       <w:r>
         <w:rPr>
@@ -738,81 +357,8 @@
           <w:szCs w:val="24"/>
           <w14:ligatures w14:val="none"/>
         </w:rPr>
-        <w:t>_id</w:t>
-      </w:r>
-      <w:proofErr w:type="spellEnd"/>
-      <w:r>
-        <w:rPr>
-          <w:rFonts w:ascii="Consolas" w:eastAsia="Times New Roman" w:hAnsi="Consolas" w:cs="Courier New"/>
-          <w:color w:val="2E2E2E"/>
-          <w:kern w:val="0"/>
-          <w:sz w:val="24"/>
-          <w:szCs w:val="24"/>
-          <w14:ligatures w14:val="none"/>
-        </w:rPr>
-        <w:t xml:space="preserve">, </w:t>
-      </w:r>
-      <w:proofErr w:type="spellStart"/>
-      <w:r>
-        <w:rPr>
-          <w:rFonts w:ascii="Consolas" w:eastAsia="Times New Roman" w:hAnsi="Consolas" w:cs="Courier New"/>
-          <w:color w:val="2E2E2E"/>
-          <w:kern w:val="0"/>
-          <w:sz w:val="24"/>
-          <w:szCs w:val="24"/>
-          <w14:ligatures w14:val="none"/>
-        </w:rPr>
-        <w:t>ST_MakeLine</w:t>
-      </w:r>
-      <w:proofErr w:type="spellEnd"/>
-      <w:r>
-        <w:rPr>
-          <w:rFonts w:ascii="Consolas" w:eastAsia="Times New Roman" w:hAnsi="Consolas" w:cs="Courier New"/>
-          <w:color w:val="2E2E2E"/>
-          <w:kern w:val="0"/>
-          <w:sz w:val="24"/>
-          <w:szCs w:val="24"/>
-          <w14:ligatures w14:val="none"/>
-        </w:rPr>
-        <w:t>(</w:t>
-      </w:r>
-      <w:proofErr w:type="spellStart"/>
-      <w:r>
-        <w:rPr>
-          <w:rFonts w:ascii="Consolas" w:eastAsia="Times New Roman" w:hAnsi="Consolas" w:cs="Courier New"/>
-          <w:color w:val="2E2E2E"/>
-          <w:kern w:val="0"/>
-          <w:sz w:val="24"/>
-          <w:szCs w:val="24"/>
-          <w14:ligatures w14:val="none"/>
-        </w:rPr>
-        <w:t>gps.geom</w:t>
-      </w:r>
-      <w:proofErr w:type="spellEnd"/>
-      <w:r>
-        <w:rPr>
-          <w:rFonts w:ascii="Consolas" w:eastAsia="Times New Roman" w:hAnsi="Consolas" w:cs="Courier New"/>
-          <w:color w:val="2E2E2E"/>
-          <w:kern w:val="0"/>
-          <w:sz w:val="24"/>
-          <w:szCs w:val="24"/>
-          <w14:ligatures w14:val="none"/>
-        </w:rPr>
-        <w:t xml:space="preserve">) As </w:t>
-      </w:r>
-      <w:proofErr w:type="spellStart"/>
-      <w:r>
-        <w:rPr>
-          <w:rFonts w:ascii="Consolas" w:eastAsia="Times New Roman" w:hAnsi="Consolas" w:cs="Courier New"/>
-          <w:color w:val="2E2E2E"/>
-          <w:kern w:val="0"/>
-          <w:sz w:val="24"/>
-          <w:szCs w:val="24"/>
-          <w14:ligatures w14:val="none"/>
-        </w:rPr>
-        <w:t>geom</w:t>
-      </w:r>
-      <w:proofErr w:type="spellEnd"/>
+        <w:t>_id, ST_MakeLine(gps.geom) As geom</w:t>
+      </w:r>
     </w:p>
     <w:p>
       <w:pPr>
@@ -886,69 +432,8 @@
           <w:szCs w:val="24"/>
           <w14:ligatures w14:val="none"/>
         </w:rPr>
-        <w:t xml:space="preserve"> </w:t>
-      </w:r>
-      <w:proofErr w:type="spellStart"/>
-      <w:r>
-        <w:rPr>
-          <w:rFonts w:ascii="Consolas" w:eastAsia="Times New Roman" w:hAnsi="Consolas" w:cs="Courier New"/>
-          <w:color w:val="2E2E2E"/>
-          <w:kern w:val="0"/>
-          <w:sz w:val="24"/>
-          <w:szCs w:val="24"/>
-          <w14:ligatures w14:val="none"/>
-        </w:rPr>
-        <w:t>track_id</w:t>
-      </w:r>
-      <w:proofErr w:type="spellEnd"/>
-      <w:r>
-        <w:rPr>
-          <w:rFonts w:ascii="Consolas" w:eastAsia="Times New Roman" w:hAnsi="Consolas" w:cs="Courier New"/>
-          <w:color w:val="2E2E2E"/>
-          <w:kern w:val="0"/>
-          <w:sz w:val="24"/>
-          <w:szCs w:val="24"/>
-          <w14:ligatures w14:val="none"/>
-        </w:rPr>
-        <w:t xml:space="preserve">, </w:t>
-      </w:r>
-      <w:proofErr w:type="spellStart"/>
-      <w:r>
-        <w:rPr>
-          <w:rFonts w:ascii="Consolas" w:eastAsia="Times New Roman" w:hAnsi="Consolas" w:cs="Courier New"/>
-          <w:color w:val="2E2E2E"/>
-          <w:kern w:val="0"/>
-          <w:sz w:val="24"/>
-          <w:szCs w:val="24"/>
-          <w14:ligatures w14:val="none"/>
-        </w:rPr>
-        <w:t>gps_time</w:t>
-      </w:r>
-      <w:proofErr w:type="spellEnd"/>
-      <w:r>
-        <w:rPr>
-          <w:rFonts w:ascii="Consolas" w:eastAsia="Times New Roman" w:hAnsi="Consolas" w:cs="Courier New"/>
-          <w:color w:val="2E2E2E"/>
-          <w:kern w:val="0"/>
-          <w:sz w:val="24"/>
-          <w:szCs w:val="24"/>
-          <w14:ligatures w14:val="none"/>
-        </w:rPr>
-        <w:t xml:space="preserve">, </w:t>
-      </w:r>
-      <w:proofErr w:type="spellStart"/>
-      <w:r>
-        <w:rPr>
-          <w:rFonts w:ascii="Consolas" w:eastAsia="Times New Roman" w:hAnsi="Consolas" w:cs="Courier New"/>
-          <w:color w:val="2E2E2E"/>
-          <w:kern w:val="0"/>
-          <w:sz w:val="24"/>
-          <w:szCs w:val="24"/>
-          <w14:ligatures w14:val="none"/>
-        </w:rPr>
-        <w:t>geom</w:t>
-      </w:r>
-      <w:proofErr w:type="spellEnd"/>
+        <w:t xml:space="preserve"> track_id, gps_time, geom</w:t>
+      </w:r>
     </w:p>
     <w:p>
       <w:pPr>
@@ -1020,117 +505,8 @@
           <w14:ligatures w14:val="none"/>
         </w:rPr>
         <w:tab/>
-        <w:t xml:space="preserve">FROM </w:t>
-      </w:r>
-      <w:proofErr w:type="spellStart"/>
-      <w:r>
-        <w:rPr>
-          <w:rFonts w:ascii="Consolas" w:eastAsia="Times New Roman" w:hAnsi="Consolas" w:cs="Courier New"/>
-          <w:color w:val="2E2E2E"/>
-          <w:kern w:val="0"/>
-          <w:sz w:val="24"/>
-          <w:szCs w:val="24"/>
-          <w14:ligatures w14:val="none"/>
-        </w:rPr>
-        <w:t>gps_points</w:t>
-      </w:r>
-      <w:proofErr w:type="spellEnd"/>
-      <w:r>
-        <w:rPr>
-          <w:rFonts w:ascii="Consolas" w:eastAsia="Times New Roman" w:hAnsi="Consolas" w:cs="Courier New"/>
-          <w:color w:val="2E2E2E"/>
-          <w:kern w:val="0"/>
-          <w:sz w:val="24"/>
-          <w:szCs w:val="24"/>
-          <w14:ligatures w14:val="none"/>
-        </w:rPr>
-        <w:t xml:space="preserve"> ORDER BY </w:t>
-      </w:r>
-      <w:proofErr w:type="spellStart"/>
-      <w:r>
-        <w:rPr>
-          <w:rFonts w:ascii="Consolas" w:eastAsia="Times New Roman" w:hAnsi="Consolas" w:cs="Courier New"/>
-          <w:color w:val="2E2E2E"/>
-          <w:kern w:val="0"/>
-          <w:sz w:val="24"/>
-          <w:szCs w:val="24"/>
-          <w14:ligatures w14:val="none"/>
-        </w:rPr>
-        <w:t>track_id</w:t>
-      </w:r>
-      <w:proofErr w:type="spellEnd"/>
-      <w:r>
-        <w:rPr>
-          <w:rFonts w:ascii="Consolas" w:eastAsia="Times New Roman" w:hAnsi="Consolas" w:cs="Courier New"/>
-          <w:color w:val="2E2E2E"/>
-          <w:kern w:val="0"/>
-          <w:sz w:val="24"/>
-          <w:szCs w:val="24"/>
-          <w14:ligatures w14:val="none"/>
-        </w:rPr>
-        <w:t xml:space="preserve">, </w:t>
-      </w:r>
-      <w:proofErr w:type="spellStart"/>
-      <w:r>
-        <w:rPr>
-          <w:rFonts w:ascii="Consolas" w:eastAsia="Times New Roman" w:hAnsi="Consolas" w:cs="Courier New"/>
-          <w:color w:val="2E2E2E"/>
-          <w:kern w:val="0"/>
-          <w:sz w:val="24"/>
-          <w:szCs w:val="24"/>
-          <w14:ligatures w14:val="none"/>
-        </w:rPr>
-        <w:t>gps_</w:t>
-      </w:r>
-      <w:proofErr w:type="gramStart"/>
-      <w:r>
-        <w:rPr>
-          <w:rFonts w:ascii="Consolas" w:eastAsia="Times New Roman" w:hAnsi="Consolas" w:cs="Courier New"/>
-          <w:color w:val="2E2E2E"/>
-          <w:kern w:val="0"/>
-          <w:sz w:val="24"/>
-          <w:szCs w:val="24"/>
-          <w14:ligatures w14:val="none"/>
-        </w:rPr>
-        <w:t>time</w:t>
-      </w:r>
-      <w:proofErr w:type="spellEnd"/>
-      <w:r>
-        <w:rPr>
-          <w:rFonts w:ascii="Consolas" w:eastAsia="Times New Roman" w:hAnsi="Consolas" w:cs="Courier New"/>
-          <w:color w:val="2E2E2E"/>
-          <w:kern w:val="0"/>
-          <w:sz w:val="24"/>
-          <w:szCs w:val="24"/>
-          <w14:ligatures w14:val="none"/>
-        </w:rPr>
-        <w:t xml:space="preserve"> )</w:t>
-      </w:r>
-      <w:proofErr w:type="gramEnd"/>
-      <w:r>
-        <w:rPr>
-          <w:rFonts w:ascii="Consolas" w:eastAsia="Times New Roman" w:hAnsi="Consolas" w:cs="Courier New"/>
-          <w:color w:val="2E2E2E"/>
-          <w:kern w:val="0"/>
-          <w:sz w:val="24"/>
-          <w:szCs w:val="24"/>
-          <w14:ligatures w14:val="none"/>
-        </w:rPr>
-        <w:t xml:space="preserve"> As </w:t>
-      </w:r>
-      <w:proofErr w:type="spellStart"/>
-      <w:r>
-        <w:rPr>
-          <w:rFonts w:ascii="Consolas" w:eastAsia="Times New Roman" w:hAnsi="Consolas" w:cs="Courier New"/>
-          <w:color w:val="2E2E2E"/>
-          <w:kern w:val="0"/>
-          <w:sz w:val="24"/>
-          <w:szCs w:val="24"/>
-          <w14:ligatures w14:val="none"/>
-        </w:rPr>
-        <w:t>gps</w:t>
-      </w:r>
-      <w:proofErr w:type="spellEnd"/>
+        <w:t>FROM gps_points ORDER BY track_id, gps_time ) As gps</w:t>
+      </w:r>
     </w:p>
     <w:p>
       <w:pPr>
@@ -1180,45 +556,8 @@
           <w14:ligatures w14:val="none"/>
         </w:rPr>
         <w:tab/>
-        <w:t xml:space="preserve">GROUP BY </w:t>
-      </w:r>
-      <w:proofErr w:type="spellStart"/>
-      <w:r>
-        <w:rPr>
-          <w:rFonts w:ascii="Consolas" w:eastAsia="Times New Roman" w:hAnsi="Consolas" w:cs="Courier New"/>
-          <w:color w:val="2E2E2E"/>
-          <w:kern w:val="0"/>
-          <w:sz w:val="24"/>
-          <w:szCs w:val="24"/>
-          <w14:ligatures w14:val="none"/>
-        </w:rPr>
-        <w:t>track_</w:t>
-      </w:r>
-      <w:proofErr w:type="gramStart"/>
-      <w:r>
-        <w:rPr>
-          <w:rFonts w:ascii="Consolas" w:eastAsia="Times New Roman" w:hAnsi="Consolas" w:cs="Courier New"/>
-          <w:color w:val="2E2E2E"/>
-          <w:kern w:val="0"/>
-          <w:sz w:val="24"/>
-          <w:szCs w:val="24"/>
-          <w14:ligatures w14:val="none"/>
-        </w:rPr>
-        <w:t>id</w:t>
-      </w:r>
-      <w:proofErr w:type="spellEnd"/>
-      <w:r>
-        <w:rPr>
-          <w:rFonts w:ascii="Consolas" w:eastAsia="Times New Roman" w:hAnsi="Consolas" w:cs="Courier New"/>
-          <w:color w:val="2E2E2E"/>
-          <w:kern w:val="0"/>
-          <w:sz w:val="24"/>
-          <w:szCs w:val="24"/>
-          <w14:ligatures w14:val="none"/>
-        </w:rPr>
-        <w:t>;</w:t>
-      </w:r>
-      <w:proofErr w:type="gramEnd"/>
+        <w:t>GROUP BY track_id;</w:t>
+      </w:r>
     </w:p>
     <w:p>
       <w:pPr>
@@ -1231,33 +570,11 @@
           <w:lang w:val="pt-PT"/>
         </w:rPr>
       </w:pPr>
-      <w:proofErr w:type="spellStart"/>
-      <w:r>
-        <w:rPr>
-          <w:lang w:val="pt-PT"/>
-        </w:rPr>
-        <w:t>Clustering</w:t>
-      </w:r>
-      <w:proofErr w:type="spellEnd"/>
-      <w:r>
-        <w:rPr>
-          <w:lang w:val="pt-PT"/>
-        </w:rPr>
-        <w:t xml:space="preserve"> </w:t>
-      </w:r>
-      <w:proofErr w:type="spellStart"/>
-      <w:r>
-        <w:rPr>
-          <w:lang w:val="pt-PT"/>
-        </w:rPr>
-        <w:t>dbscan</w:t>
-      </w:r>
-      <w:proofErr w:type="spellEnd"/>
-      <w:r>
-        <w:rPr>
-          <w:lang w:val="pt-PT"/>
-        </w:rPr>
-        <w:t xml:space="preserve"> </w:t>
+      <w:r>
+        <w:rPr>
+          <w:lang w:val="pt-PT"/>
+        </w:rPr>
+        <w:t xml:space="preserve">Clustering dbscan </w:t>
       </w:r>
     </w:p>
     <w:p>
@@ -1290,83 +607,13 @@
         <w:rPr>
           <w:lang w:val="pt-PT"/>
         </w:rPr>
-        <w:t xml:space="preserve">Comparar resultados da nossa classificação inicial com a nova classificação com as </w:t>
-      </w:r>
-      <w:proofErr w:type="gramStart"/>
-      <w:r>
-        <w:rPr>
-          <w:lang w:val="pt-PT"/>
-        </w:rPr>
-        <w:t>instancias</w:t>
-      </w:r>
-      <w:proofErr w:type="gramEnd"/>
-      <w:r>
-        <w:rPr>
-          <w:lang w:val="pt-PT"/>
-        </w:rPr>
-        <w:t xml:space="preserve"> agrupadas de 15 em 15.</w:t>
-      </w:r>
-      <w:r>
-        <w:rPr>
-          <w:lang w:val="pt-PT"/>
-        </w:rPr>
-        <w:t xml:space="preserve"> </w:t>
-      </w:r>
-      <w:proofErr w:type="spellStart"/>
-      <w:r>
-        <w:rPr>
-          <w:lang w:val="pt-PT"/>
-        </w:rPr>
-        <w:t>Atraves</w:t>
-      </w:r>
-      <w:proofErr w:type="spellEnd"/>
-      <w:r>
-        <w:rPr>
-          <w:lang w:val="pt-PT"/>
-        </w:rPr>
-        <w:t xml:space="preserve"> do </w:t>
-      </w:r>
-      <w:proofErr w:type="spellStart"/>
-      <w:r>
-        <w:rPr>
-          <w:lang w:val="pt-PT"/>
-        </w:rPr>
-        <w:t>csv</w:t>
-      </w:r>
-      <w:proofErr w:type="spellEnd"/>
-      <w:r>
-        <w:rPr>
-          <w:lang w:val="pt-PT"/>
-        </w:rPr>
-        <w:t xml:space="preserve"> limpo, </w:t>
-      </w:r>
-      <w:proofErr w:type="spellStart"/>
-      <w:r>
-        <w:rPr>
-          <w:lang w:val="pt-PT"/>
-        </w:rPr>
-        <w:t>so</w:t>
-      </w:r>
-      <w:proofErr w:type="spellEnd"/>
-      <w:r>
-        <w:rPr>
-          <w:lang w:val="pt-PT"/>
-        </w:rPr>
-        <w:t xml:space="preserve"> com a </w:t>
-      </w:r>
-      <w:proofErr w:type="spellStart"/>
-      <w:r>
-        <w:rPr>
-          <w:lang w:val="pt-PT"/>
-        </w:rPr>
-        <w:t>label</w:t>
-      </w:r>
-      <w:proofErr w:type="spellEnd"/>
-      <w:r>
-        <w:rPr>
-          <w:lang w:val="pt-PT"/>
-        </w:rPr>
-        <w:t xml:space="preserve"> nova.</w:t>
+        <w:t>Comparar resultados da nossa classificação inicial com a nova classificação com as instancias agrupadas de 15 em 15.</w:t>
+      </w:r>
+      <w:r>
+        <w:rPr>
+          <w:lang w:val="pt-PT"/>
+        </w:rPr>
+        <w:t xml:space="preserve"> Atraves do csv limpo, so com a label nova.</w:t>
       </w:r>
     </w:p>
     <w:p>
@@ -1436,19 +683,11 @@
           <w:lang w:val="pt-PT"/>
         </w:rPr>
       </w:pPr>
-      <w:proofErr w:type="spellStart"/>
-      <w:r>
-        <w:rPr>
-          <w:lang w:val="pt-PT"/>
-        </w:rPr>
-        <w:t>Skm</w:t>
-      </w:r>
-      <w:proofErr w:type="spellEnd"/>
-      <w:r>
-        <w:rPr>
-          <w:lang w:val="pt-PT"/>
-        </w:rPr>
-        <w:t xml:space="preserve"> temos de validar a coerência da recolha dos dados</w:t>
+      <w:r>
+        <w:rPr>
+          <w:lang w:val="pt-PT"/>
+        </w:rPr>
+        <w:t>Skm temos de validar a coerência da recolha dos dados</w:t>
       </w:r>
       <w:r>
         <w:rPr>
@@ -1463,81 +702,87 @@
           <w:lang w:val="pt-PT"/>
         </w:rPr>
       </w:pPr>
-      <w:proofErr w:type="spellStart"/>
-      <w:r>
-        <w:rPr>
-          <w:lang w:val="pt-PT"/>
-        </w:rPr>
-        <w:t>Visualizacao</w:t>
-      </w:r>
-      <w:proofErr w:type="spellEnd"/>
-      <w:r>
-        <w:rPr>
-          <w:lang w:val="pt-PT"/>
-        </w:rPr>
-        <w:t xml:space="preserve"> temos de mostrar as freguesias e estradas que estão no diário (</w:t>
-      </w:r>
-      <w:proofErr w:type="spellStart"/>
-      <w:r>
-        <w:rPr>
-          <w:lang w:val="pt-PT"/>
-        </w:rPr>
-        <w:t>italia</w:t>
-      </w:r>
-      <w:proofErr w:type="spellEnd"/>
-      <w:r>
-        <w:rPr>
-          <w:lang w:val="pt-PT"/>
-        </w:rPr>
-        <w:t xml:space="preserve">) e dar os pontos do nosso </w:t>
-      </w:r>
-      <w:proofErr w:type="spellStart"/>
-      <w:r>
-        <w:rPr>
-          <w:lang w:val="pt-PT"/>
-        </w:rPr>
-        <w:t>context_dataset_stage</w:t>
-      </w:r>
-      <w:proofErr w:type="spellEnd"/>
-      <w:r>
-        <w:rPr>
-          <w:lang w:val="pt-PT"/>
-        </w:rPr>
-        <w:t>.</w:t>
-      </w:r>
-    </w:p>
-    <w:p>
-      <w:pPr>
-        <w:rPr>
-          <w:lang w:val="pt-PT"/>
-        </w:rPr>
-      </w:pPr>
-    </w:p>
-    <w:p>
-      <w:pPr>
-        <w:rPr>
-          <w:lang w:val="pt-PT"/>
-        </w:rPr>
-      </w:pPr>
-      <w:r>
-        <w:rPr>
-          <w:lang w:val="pt-PT"/>
-        </w:rPr>
-        <w:t xml:space="preserve">Depois disto tudo replicar para o </w:t>
-      </w:r>
-      <w:proofErr w:type="spellStart"/>
-      <w:r>
-        <w:rPr>
-          <w:lang w:val="pt-PT"/>
-        </w:rPr>
-        <w:t>mdf</w:t>
-      </w:r>
-      <w:proofErr w:type="spellEnd"/>
-      <w:r>
-        <w:rPr>
-          <w:lang w:val="pt-PT"/>
-        </w:rPr>
-        <w:t xml:space="preserve"> (ainda tem de ser tratado).</w:t>
+      <w:r>
+        <w:rPr>
+          <w:lang w:val="pt-PT"/>
+        </w:rPr>
+        <w:t>Visualizacao temos de mostrar as freguesias e estradas que estão no diário (italia) e dar os pontos do nosso context_dataset_stage.</w:t>
+      </w:r>
+    </w:p>
+    <w:p>
+      <w:pPr>
+        <w:jc w:val="center"/>
+        <w:rPr>
+          <w:lang w:val="pt-PT"/>
+        </w:rPr>
+      </w:pPr>
+      <w:r>
+        <w:rPr>
+          <w:noProof/>
+        </w:rPr>
+        <w:drawing>
+          <wp:inline distT="0" distB="0" distL="0" distR="0" wp14:anchorId="20275598" wp14:editId="7A939B8C">
+            <wp:extent cx="5744575" cy="3225800"/>
+            <wp:effectExtent l="0" t="0" r="8890" b="0"/>
+            <wp:docPr id="885098134" name="Picture 1" descr="A map of a country&#10;&#10;Description automatically generated"/>
+            <wp:cNvGraphicFramePr>
+              <a:graphicFrameLocks xmlns:a="http://schemas.openxmlformats.org/drawingml/2006/main" noChangeAspect="1"/>
+            </wp:cNvGraphicFramePr>
+            <a:graphic xmlns:a="http://schemas.openxmlformats.org/drawingml/2006/main">
+              <a:graphicData uri="http://schemas.openxmlformats.org/drawingml/2006/picture">
+                <pic:pic xmlns:pic="http://schemas.openxmlformats.org/drawingml/2006/picture">
+                  <pic:nvPicPr>
+                    <pic:cNvPr id="885098134" name="Picture 1" descr="A map of a country&#10;&#10;Description automatically generated"/>
+                    <pic:cNvPicPr/>
+                  </pic:nvPicPr>
+                  <pic:blipFill rotWithShape="1">
+                    <a:blip r:embed="rId6"/>
+                    <a:srcRect b="1977"/>
+                    <a:stretch/>
+                  </pic:blipFill>
+                  <pic:spPr bwMode="auto">
+                    <a:xfrm>
+                      <a:off x="0" y="0"/>
+                      <a:ext cx="5745626" cy="3226390"/>
+                    </a:xfrm>
+                    <a:prstGeom prst="rect">
+                      <a:avLst/>
+                    </a:prstGeom>
+                    <a:ln>
+                      <a:noFill/>
+                    </a:ln>
+                    <a:extLst>
+                      <a:ext uri="{53640926-AAD7-44D8-BBD7-CCE9431645EC}">
+                        <a14:shadowObscured xmlns:a14="http://schemas.microsoft.com/office/drawing/2010/main"/>
+                      </a:ext>
+                    </a:extLst>
+                  </pic:spPr>
+                </pic:pic>
+              </a:graphicData>
+            </a:graphic>
+          </wp:inline>
+        </w:drawing>
+      </w:r>
+    </w:p>
+    <w:p>
+      <w:pPr>
+        <w:rPr>
+          <w:lang w:val="pt-PT"/>
+        </w:rPr>
+      </w:pPr>
+    </w:p>
+    <w:p>
+      <w:pPr>
+        <w:rPr>
+          <w:lang w:val="pt-PT"/>
+        </w:rPr>
+      </w:pPr>
+      <w:r>
+        <w:rPr>
+          <w:lang w:val="pt-PT"/>
+        </w:rPr>
+        <w:lastRenderedPageBreak/>
+        <w:t>Depois disto tudo replicar para o mdf (ainda tem de ser tratado).</w:t>
       </w:r>
     </w:p>
     <w:sectPr>

</xml_diff>